<commit_message>
Ajout des users stories pour l'acteur 'Utilisateur non-identifié' + MAJ des CA/Unité de temps
</commit_message>
<xml_diff>
--- a/uml/Users Stories V2.docx
+++ b/uml/Users Stories V2.docx
@@ -1,6 +1,6 @@
 
 <file path=word/document.xml><?xml version="1.0" encoding="utf-8"?>
-<w:document xmlns:wpc="http://schemas.microsoft.com/office/word/2010/wordprocessingCanvas" xmlns:cx="http://schemas.microsoft.com/office/drawing/2014/chartex" xmlns:cx1="http://schemas.microsoft.com/office/drawing/2015/9/8/chartex" xmlns:cx2="http://schemas.microsoft.com/office/drawing/2015/10/21/chartex" xmlns:mc="http://schemas.openxmlformats.org/markup-compatibility/2006" xmlns:o="urn:schemas-microsoft-com:office:office" xmlns:r="http://schemas.openxmlformats.org/officeDocument/2006/relationships" xmlns:m="http://schemas.openxmlformats.org/officeDocument/2006/math" xmlns:v="urn:schemas-microsoft-com:vml" xmlns:wp14="http://schemas.microsoft.com/office/word/2010/wordprocessingDrawing" xmlns:wp="http://schemas.openxmlformats.org/drawingml/2006/wordprocessingDrawing" xmlns:w10="urn:schemas-microsoft-com:office:word" xmlns:w="http://schemas.openxmlformats.org/wordprocessingml/2006/main" xmlns:w14="http://schemas.microsoft.com/office/word/2010/wordml" xmlns:w15="http://schemas.microsoft.com/office/word/2012/wordml" xmlns:w16se="http://schemas.microsoft.com/office/word/2015/wordml/symex" xmlns:wpg="http://schemas.microsoft.com/office/word/2010/wordprocessingGroup" xmlns:wpi="http://schemas.microsoft.com/office/word/2010/wordprocessingInk" xmlns:wne="http://schemas.microsoft.com/office/word/2006/wordml" xmlns:wps="http://schemas.microsoft.com/office/word/2010/wordprocessingShape" mc:Ignorable="w14 w15 w16se wp14">
+<w:document xmlns:wpc="http://schemas.microsoft.com/office/word/2010/wordprocessingCanvas" xmlns:cx="http://schemas.microsoft.com/office/drawing/2014/chartex" xmlns:cx1="http://schemas.microsoft.com/office/drawing/2015/9/8/chartex" xmlns:mc="http://schemas.openxmlformats.org/markup-compatibility/2006" xmlns:o="urn:schemas-microsoft-com:office:office" xmlns:r="http://schemas.openxmlformats.org/officeDocument/2006/relationships" xmlns:m="http://schemas.openxmlformats.org/officeDocument/2006/math" xmlns:v="urn:schemas-microsoft-com:vml" xmlns:wp14="http://schemas.microsoft.com/office/word/2010/wordprocessingDrawing" xmlns:wp="http://schemas.openxmlformats.org/drawingml/2006/wordprocessingDrawing" xmlns:w10="urn:schemas-microsoft-com:office:word" xmlns:w="http://schemas.openxmlformats.org/wordprocessingml/2006/main" xmlns:w14="http://schemas.microsoft.com/office/word/2010/wordml" xmlns:w15="http://schemas.microsoft.com/office/word/2012/wordml" xmlns:w16se="http://schemas.microsoft.com/office/word/2015/wordml/symex" xmlns:wpg="http://schemas.microsoft.com/office/word/2010/wordprocessingGroup" xmlns:wpi="http://schemas.microsoft.com/office/word/2010/wordprocessingInk" xmlns:wne="http://schemas.microsoft.com/office/word/2006/wordml" xmlns:wps="http://schemas.microsoft.com/office/word/2010/wordprocessingShape" mc:Ignorable="w14 w15 w16se wp14">
   <w:body>
     <w:p>
       <w:pPr>
@@ -79,14 +79,12 @@
       <w:r>
         <w:t xml:space="preserve">Veuillez trouver ci-dessous les </w:t>
       </w:r>
-      <w:proofErr w:type="spellStart"/>
       <w:r>
         <w:t>user</w:t>
       </w:r>
       <w:r>
         <w:t>s</w:t>
       </w:r>
-      <w:proofErr w:type="spellEnd"/>
       <w:r>
         <w:t xml:space="preserve"> stories </w:t>
       </w:r>
@@ -105,23 +103,13 @@
           <w:u w:val="single"/>
         </w:rPr>
       </w:pPr>
-      <w:proofErr w:type="gramStart"/>
       <w:r>
         <w:rPr>
           <w:b/>
           <w:i/>
           <w:u w:val="single"/>
         </w:rPr>
-        <w:t>CA</w:t>
-      </w:r>
-      <w:proofErr w:type="gramEnd"/>
-      <w:r>
-        <w:rPr>
-          <w:b/>
-          <w:i/>
-          <w:u w:val="single"/>
-        </w:rPr>
-        <w:t xml:space="preserve"> = Condition d’acceptation</w:t>
+        <w:t>CA = Condition d’acceptation</w:t>
       </w:r>
     </w:p>
     <w:p>
@@ -397,21 +385,12 @@
       <w:r>
         <w:t xml:space="preserve">                </w:t>
       </w:r>
-      <w:proofErr w:type="gramStart"/>
-      <w:r>
-        <w:rPr>
-          <w:i/>
-          <w:u w:val="single"/>
-        </w:rPr>
-        <w:t>CA</w:t>
-      </w:r>
-      <w:proofErr w:type="gramEnd"/>
-      <w:r>
-        <w:rPr>
-          <w:i/>
-          <w:u w:val="single"/>
-        </w:rPr>
-        <w:t> :</w:t>
+      <w:r>
+        <w:rPr>
+          <w:i/>
+          <w:u w:val="single"/>
+        </w:rPr>
+        <w:t>CA :</w:t>
       </w:r>
       <w:r>
         <w:t xml:space="preserve"> </w:t>
@@ -429,35 +408,22 @@
       <w:r>
         <w:t xml:space="preserve">           </w:t>
       </w:r>
-      <w:proofErr w:type="gramStart"/>
-      <w:r>
-        <w:rPr>
-          <w:i/>
-          <w:u w:val="single"/>
-        </w:rPr>
-        <w:t>CA</w:t>
-      </w:r>
-      <w:proofErr w:type="gramEnd"/>
-      <w:r>
-        <w:rPr>
-          <w:i/>
-          <w:u w:val="single"/>
-        </w:rPr>
-        <w:t> :</w:t>
-      </w:r>
-      <w:r>
-        <w:t xml:space="preserve"> </w:t>
-      </w:r>
-      <w:r>
-        <w:t xml:space="preserve">Affiche un feedback (Pop-up).                                                                                                   </w:t>
-      </w:r>
-      <w:r>
-        <w:t xml:space="preserve">                   </w:t>
+      <w:r>
+        <w:rPr>
+          <w:i/>
+          <w:u w:val="single"/>
+        </w:rPr>
+        <w:t>CA :</w:t>
+      </w:r>
+      <w:r>
+        <w:t xml:space="preserve"> </w:t>
+      </w:r>
+      <w:r>
+        <w:t xml:space="preserve">Affiche un feedback (Pop-up).                                                                                                                      </w:t>
       </w:r>
       <w:r>
         <w:t xml:space="preserve">                                                         </w:t>
       </w:r>
-      <w:proofErr w:type="gramStart"/>
       <w:r>
         <w:rPr>
           <w:color w:val="FFFFFF" w:themeColor="background1"/>
@@ -465,7 +431,6 @@
         </w:rPr>
         <w:t>t</w:t>
       </w:r>
-      <w:proofErr w:type="gramEnd"/>
       <w:r>
         <w:t xml:space="preserve">       </w:t>
       </w:r>
@@ -489,10 +454,7 @@
         <w:t xml:space="preserve">         </w:t>
       </w:r>
       <w:r>
-        <w:t>Données du co-voiturage modifier.</w:t>
-      </w:r>
-      <w:r>
-        <w:t xml:space="preserve">                       </w:t>
+        <w:t xml:space="preserve">Données du co-voiturage modifier.                       </w:t>
       </w:r>
       <w:r>
         <w:rPr>
@@ -502,7 +464,7 @@
         <w:t>Unité de temps :</w:t>
       </w:r>
       <w:r>
-        <w:t xml:space="preserve">  3</w:t>
+        <w:t xml:space="preserve">  4</w:t>
       </w:r>
       <w:r>
         <w:t>.</w:t>
@@ -533,7 +495,10 @@
         <w:t>Unité de temps :</w:t>
       </w:r>
       <w:r>
-        <w:t xml:space="preserve">  1,5</w:t>
+        <w:t xml:space="preserve">  </w:t>
+      </w:r>
+      <w:r>
+        <w:t>3,5</w:t>
       </w:r>
       <w:r>
         <w:t>.</w:t>
@@ -643,13 +608,7 @@
         <w:t>Je veux</w:t>
       </w:r>
       <w:r>
-        <w:t xml:space="preserve"> donner un avis </w:t>
-      </w:r>
-      <w:r>
-        <w:t>dé</w:t>
-      </w:r>
-      <w:r>
-        <w:t>favorable sur un PI</w:t>
+        <w:t xml:space="preserve"> donner un avis défavorable sur un PI</w:t>
       </w:r>
       <w:r>
         <w:t>.</w:t>
@@ -664,10 +623,7 @@
         <w:t>Afin</w:t>
       </w:r>
       <w:r>
-        <w:t xml:space="preserve"> </w:t>
-      </w:r>
-      <w:r>
-        <w:t>de m’informer</w:t>
+        <w:t xml:space="preserve"> de m’informer</w:t>
       </w:r>
       <w:r>
         <w:t>.</w:t>
@@ -691,35 +647,18 @@
       <w:r>
         <w:t xml:space="preserve"> de partager mon expérience.                                            </w:t>
       </w:r>
-      <w:proofErr w:type="gramStart"/>
-      <w:r>
-        <w:rPr>
-          <w:i/>
-          <w:u w:val="single"/>
-        </w:rPr>
-        <w:t>CA</w:t>
-      </w:r>
-      <w:proofErr w:type="gramEnd"/>
-      <w:r>
-        <w:rPr>
-          <w:i/>
-          <w:u w:val="single"/>
-        </w:rPr>
-        <w:t> :</w:t>
-      </w:r>
-      <w:r>
-        <w:t xml:space="preserve"> </w:t>
-      </w:r>
-      <w:r>
-        <w:t xml:space="preserve">Prix visible par </w:t>
-      </w:r>
-      <w:proofErr w:type="spellStart"/>
-      <w:r>
-        <w:t>tout</w:t>
-      </w:r>
-      <w:proofErr w:type="spellEnd"/>
-      <w:r>
-        <w:t xml:space="preserve"> les utilisateurs</w:t>
+      <w:r>
+        <w:rPr>
+          <w:i/>
+          <w:u w:val="single"/>
+        </w:rPr>
+        <w:t>CA :</w:t>
+      </w:r>
+      <w:r>
+        <w:t xml:space="preserve"> </w:t>
+      </w:r>
+      <w:r>
+        <w:t>Prix visible par tout les utilisateurs</w:t>
       </w:r>
       <w:r>
         <w:t>.</w:t>
@@ -728,26 +667,16 @@
         <w:tab/>
         <w:t xml:space="preserve">                 </w:t>
       </w:r>
-      <w:proofErr w:type="gramStart"/>
-      <w:r>
-        <w:rPr>
-          <w:i/>
-          <w:u w:val="single"/>
-        </w:rPr>
-        <w:t>CA</w:t>
-      </w:r>
-      <w:proofErr w:type="gramEnd"/>
-      <w:r>
-        <w:rPr>
-          <w:i/>
-          <w:u w:val="single"/>
-        </w:rPr>
-        <w:t> :</w:t>
+      <w:r>
+        <w:rPr>
+          <w:i/>
+          <w:u w:val="single"/>
+        </w:rPr>
+        <w:t>CA :</w:t>
       </w:r>
       <w:r>
         <w:t xml:space="preserve"> Affiche un feedback (Pop-up).                                                                                                                                                                               </w:t>
       </w:r>
-      <w:proofErr w:type="gramStart"/>
       <w:r>
         <w:rPr>
           <w:color w:val="FFFFFF" w:themeColor="background1"/>
@@ -755,7 +684,6 @@
         </w:rPr>
         <w:t>t</w:t>
       </w:r>
-      <w:proofErr w:type="gramEnd"/>
       <w:r>
         <w:t xml:space="preserve">       </w:t>
       </w:r>
@@ -783,7 +711,10 @@
         <w:t>Unité de temps :</w:t>
       </w:r>
       <w:r>
-        <w:t xml:space="preserve">  3.</w:t>
+        <w:t xml:space="preserve">  1</w:t>
+      </w:r>
+      <w:r>
+        <w:t>.</w:t>
       </w:r>
       <w:r>
         <w:t xml:space="preserve"> </w:t>
@@ -803,7 +734,13 @@
         <w:t>Unité de temps :</w:t>
       </w:r>
       <w:r>
-        <w:t xml:space="preserve">  1,5.</w:t>
+        <w:t xml:space="preserve">  </w:t>
+      </w:r>
+      <w:r>
+        <w:t>3,5</w:t>
+      </w:r>
+      <w:r>
+        <w:t>.</w:t>
       </w:r>
     </w:p>
     <w:p/>
@@ -918,22 +855,7 @@
         <w:t>veux</w:t>
       </w:r>
       <w:r>
-        <w:t xml:space="preserve"> </w:t>
-      </w:r>
-      <w:r>
-        <w:t>supprimer</w:t>
-      </w:r>
-      <w:r>
-        <w:t xml:space="preserve"> </w:t>
-      </w:r>
-      <w:r>
-        <w:t>mes</w:t>
-      </w:r>
-      <w:r>
-        <w:t xml:space="preserve"> itinéraire</w:t>
-      </w:r>
-      <w:r>
-        <w:t>s</w:t>
+        <w:t xml:space="preserve"> supprimer mes itinéraires</w:t>
       </w:r>
       <w:r>
         <w:t>.</w:t>
@@ -958,21 +880,16 @@
         <w:t>Afin</w:t>
       </w:r>
       <w:r>
-        <w:t xml:space="preserve"> </w:t>
-      </w:r>
-      <w:r>
-        <w:t>d’avoir une offre appropriée</w:t>
-      </w:r>
-      <w:r>
-        <w:t>.</w:t>
-      </w:r>
-      <w:r>
-        <w:tab/>
-      </w:r>
-      <w:r>
-        <w:tab/>
-      </w:r>
-      <w:r>
+        <w:t xml:space="preserve"> d’avoir une offre appropriée</w:t>
+      </w:r>
+      <w:r>
+        <w:t>.</w:t>
+      </w:r>
+      <w:r>
+        <w:tab/>
+      </w:r>
+      <w:r>
+        <w:tab/>
         <w:t xml:space="preserve">   </w:t>
       </w:r>
       <w:r>
@@ -984,21 +901,12 @@
       <w:r>
         <w:t xml:space="preserve">.                                            </w:t>
       </w:r>
-      <w:proofErr w:type="gramStart"/>
-      <w:r>
-        <w:rPr>
-          <w:i/>
-          <w:u w:val="single"/>
-        </w:rPr>
-        <w:t>CA</w:t>
-      </w:r>
-      <w:proofErr w:type="gramEnd"/>
-      <w:r>
-        <w:rPr>
-          <w:i/>
-          <w:u w:val="single"/>
-        </w:rPr>
-        <w:t> :</w:t>
+      <w:r>
+        <w:rPr>
+          <w:i/>
+          <w:u w:val="single"/>
+        </w:rPr>
+        <w:t>CA :</w:t>
       </w:r>
       <w:r>
         <w:t xml:space="preserve"> Affiche un feedback (Pop-up).</w:t>
@@ -1007,26 +915,16 @@
         <w:tab/>
         <w:t xml:space="preserve">                 </w:t>
       </w:r>
-      <w:proofErr w:type="gramStart"/>
-      <w:r>
-        <w:rPr>
-          <w:i/>
-          <w:u w:val="single"/>
-        </w:rPr>
-        <w:t>CA</w:t>
-      </w:r>
-      <w:proofErr w:type="gramEnd"/>
-      <w:r>
-        <w:rPr>
-          <w:i/>
-          <w:u w:val="single"/>
-        </w:rPr>
-        <w:t> :</w:t>
+      <w:r>
+        <w:rPr>
+          <w:i/>
+          <w:u w:val="single"/>
+        </w:rPr>
+        <w:t>CA :</w:t>
       </w:r>
       <w:r>
         <w:t xml:space="preserve"> Affiche un feedback (Pop-up).                                                                                                                                                                               </w:t>
       </w:r>
-      <w:proofErr w:type="gramStart"/>
       <w:r>
         <w:rPr>
           <w:color w:val="FFFFFF" w:themeColor="background1"/>
@@ -1034,7 +932,6 @@
         </w:rPr>
         <w:t>t</w:t>
       </w:r>
-      <w:proofErr w:type="gramEnd"/>
       <w:r>
         <w:t xml:space="preserve">       </w:t>
       </w:r>
@@ -1062,7 +959,10 @@
         <w:t>Unité de temps :</w:t>
       </w:r>
       <w:r>
-        <w:t xml:space="preserve">  3.</w:t>
+        <w:t xml:space="preserve">  2,5</w:t>
+      </w:r>
+      <w:r>
+        <w:t>.</w:t>
       </w:r>
       <w:r>
         <w:t xml:space="preserve"> </w:t>
@@ -1082,7 +982,13 @@
         <w:t>Unité de temps :</w:t>
       </w:r>
       <w:r>
-        <w:t xml:space="preserve">  1,5.</w:t>
+        <w:t xml:space="preserve">  </w:t>
+      </w:r>
+      <w:r>
+        <w:t>1</w:t>
+      </w:r>
+      <w:r>
+        <w:t>.</w:t>
       </w:r>
     </w:p>
     <w:p/>
@@ -1091,6 +997,39 @@
         <w:rPr>
           <w:i/>
         </w:rPr>
+        <w:t>En tant qu’</w:t>
+      </w:r>
+      <w:r>
+        <w:rPr>
+          <w:i/>
+          <w:color w:val="FF0000"/>
+        </w:rPr>
+        <w:t>utilisateur</w:t>
+      </w:r>
+      <w:r>
+        <w:rPr>
+          <w:i/>
+        </w:rPr>
+        <w:t>.</w:t>
+      </w:r>
+      <w:r>
+        <w:tab/>
+      </w:r>
+      <w:r>
+        <w:tab/>
+      </w:r>
+      <w:r>
+        <w:tab/>
+        <w:t xml:space="preserve">          </w:t>
+      </w:r>
+      <w:r>
+        <w:tab/>
+        <w:t xml:space="preserve">   </w:t>
+      </w:r>
+      <w:r>
+        <w:rPr>
+          <w:i/>
+        </w:rPr>
         <w:t xml:space="preserve">En tant </w:t>
       </w:r>
       <w:r>
@@ -1108,19 +1047,78 @@
       </w:r>
       <w:r>
         <w:rPr>
-          <w:i/>
-        </w:rPr>
-        <w:t>.</w:t>
-      </w:r>
-      <w:r>
-        <w:tab/>
-      </w:r>
-      <w:r>
-        <w:tab/>
-      </w:r>
-      <w:r>
-        <w:tab/>
-        <w:t xml:space="preserve">          </w:t>
+          <w:color w:val="FF0000"/>
+        </w:rPr>
+        <w:t>.</w:t>
+      </w:r>
+      <w:r>
+        <w:tab/>
+        <w:t xml:space="preserve">                   </w:t>
+      </w:r>
+      <w:r>
+        <w:tab/>
+        <w:t xml:space="preserve">                                     </w:t>
+      </w:r>
+      <w:r>
+        <w:rPr>
+          <w:i/>
+        </w:rPr>
+        <w:t xml:space="preserve">Je </w:t>
+      </w:r>
+      <w:r>
+        <w:rPr>
+          <w:i/>
+        </w:rPr>
+        <w:t>veux</w:t>
+      </w:r>
+      <w:r>
+        <w:t xml:space="preserve"> supprimer un PI dans mon itinéraire</w:t>
+      </w:r>
+      <w:r>
+        <w:t>.</w:t>
+      </w:r>
+      <w:r>
+        <w:t xml:space="preserve">         </w:t>
+      </w:r>
+      <w:r>
+        <w:rPr>
+          <w:i/>
+        </w:rPr>
+        <w:t xml:space="preserve">Je </w:t>
+      </w:r>
+      <w:r>
+        <w:rPr>
+          <w:i/>
+        </w:rPr>
+        <w:t>veux</w:t>
+      </w:r>
+      <w:r>
+        <w:t xml:space="preserve"> ajouter un PI dans mon itinéraire</w:t>
+      </w:r>
+      <w:r>
+        <w:t>.</w:t>
+      </w:r>
+      <w:r>
+        <w:rPr>
+          <w:i/>
+        </w:rPr>
+        <w:tab/>
+        <w:t xml:space="preserve">                   </w:t>
+      </w:r>
+      <w:r>
+        <w:rPr>
+          <w:i/>
+        </w:rPr>
+        <w:t>Afin</w:t>
+      </w:r>
+      <w:r>
+        <w:t xml:space="preserve"> </w:t>
+      </w:r>
+      <w:r>
+        <w:t xml:space="preserve">qu’il soit toujours à jour.     </w:t>
+      </w:r>
+      <w:r>
+        <w:tab/>
       </w:r>
       <w:r>
         <w:tab/>
@@ -1130,136 +1128,20 @@
         <w:rPr>
           <w:i/>
         </w:rPr>
-        <w:t xml:space="preserve">En tant </w:t>
-      </w:r>
-      <w:r>
-        <w:rPr>
-          <w:i/>
-        </w:rPr>
-        <w:t>qu’</w:t>
-      </w:r>
-      <w:r>
-        <w:rPr>
-          <w:i/>
-          <w:color w:val="FF0000"/>
-        </w:rPr>
-        <w:t>utilisateur</w:t>
-      </w:r>
-      <w:r>
-        <w:rPr>
-          <w:color w:val="FF0000"/>
-        </w:rPr>
-        <w:t>.</w:t>
-      </w:r>
-      <w:r>
-        <w:tab/>
-        <w:t xml:space="preserve">                   </w:t>
-      </w:r>
-      <w:r>
-        <w:tab/>
-        <w:t xml:space="preserve">                                     </w:t>
-      </w:r>
-      <w:r>
-        <w:rPr>
-          <w:i/>
-        </w:rPr>
-        <w:t xml:space="preserve">Je </w:t>
-      </w:r>
-      <w:r>
-        <w:rPr>
-          <w:i/>
-        </w:rPr>
-        <w:t>veux</w:t>
-      </w:r>
-      <w:r>
-        <w:t xml:space="preserve"> </w:t>
-      </w:r>
-      <w:r>
-        <w:t>supprimer un PI dans mon itinéraire</w:t>
-      </w:r>
-      <w:r>
-        <w:t>.</w:t>
-      </w:r>
-      <w:r>
-        <w:t xml:space="preserve">         </w:t>
-      </w:r>
-      <w:r>
-        <w:rPr>
-          <w:i/>
-        </w:rPr>
-        <w:t xml:space="preserve">Je </w:t>
-      </w:r>
-      <w:r>
-        <w:rPr>
-          <w:i/>
-        </w:rPr>
-        <w:t>veux</w:t>
-      </w:r>
-      <w:r>
-        <w:t xml:space="preserve"> </w:t>
-      </w:r>
-      <w:r>
-        <w:t>ajouter</w:t>
-      </w:r>
-      <w:r>
-        <w:t xml:space="preserve"> un PI dans mon itinéraire</w:t>
-      </w:r>
-      <w:r>
-        <w:t>.</w:t>
-      </w:r>
-      <w:r>
-        <w:rPr>
-          <w:i/>
-        </w:rPr>
-        <w:tab/>
-        <w:t xml:space="preserve">                   </w:t>
-      </w:r>
-      <w:r>
-        <w:rPr>
-          <w:i/>
-        </w:rPr>
         <w:t>Afin</w:t>
       </w:r>
       <w:r>
-        <w:t xml:space="preserve"> </w:t>
-      </w:r>
-      <w:r>
-        <w:t xml:space="preserve">qu’il soit toujours à jour.     </w:t>
-      </w:r>
-      <w:r>
-        <w:tab/>
-      </w:r>
-      <w:r>
-        <w:tab/>
-        <w:t xml:space="preserve">   </w:t>
-      </w:r>
-      <w:r>
-        <w:rPr>
-          <w:i/>
-        </w:rPr>
-        <w:t>Afin</w:t>
-      </w:r>
-      <w:r>
         <w:t xml:space="preserve"> qu’il soit toujours à jour</w:t>
       </w:r>
       <w:r>
         <w:t xml:space="preserve">.                                            </w:t>
       </w:r>
-      <w:proofErr w:type="gramStart"/>
-      <w:r>
-        <w:rPr>
-          <w:i/>
-          <w:u w:val="single"/>
-        </w:rPr>
-        <w:t>CA</w:t>
-      </w:r>
-      <w:proofErr w:type="gramEnd"/>
-      <w:r>
-        <w:rPr>
-          <w:i/>
-          <w:u w:val="single"/>
-        </w:rPr>
-        <w:t> :</w:t>
+      <w:r>
+        <w:rPr>
+          <w:i/>
+          <w:u w:val="single"/>
+        </w:rPr>
+        <w:t>CA :</w:t>
       </w:r>
       <w:r>
         <w:t xml:space="preserve"> Affiche un feedback (Pop-up).</w:t>
@@ -1268,26 +1150,16 @@
         <w:tab/>
         <w:t xml:space="preserve">                 </w:t>
       </w:r>
-      <w:proofErr w:type="gramStart"/>
-      <w:r>
-        <w:rPr>
-          <w:i/>
-          <w:u w:val="single"/>
-        </w:rPr>
-        <w:t>CA</w:t>
-      </w:r>
-      <w:proofErr w:type="gramEnd"/>
-      <w:r>
-        <w:rPr>
-          <w:i/>
-          <w:u w:val="single"/>
-        </w:rPr>
-        <w:t> :</w:t>
+      <w:r>
+        <w:rPr>
+          <w:i/>
+          <w:u w:val="single"/>
+        </w:rPr>
+        <w:t>CA :</w:t>
       </w:r>
       <w:r>
         <w:t xml:space="preserve"> Affiche un feedback (Pop-up).                                                                                                                                                                               </w:t>
       </w:r>
-      <w:proofErr w:type="gramStart"/>
       <w:r>
         <w:rPr>
           <w:color w:val="FFFFFF" w:themeColor="background1"/>
@@ -1295,7 +1167,6 @@
         </w:rPr>
         <w:t>t</w:t>
       </w:r>
-      <w:proofErr w:type="gramEnd"/>
       <w:r>
         <w:t xml:space="preserve">       </w:t>
       </w:r>
@@ -1331,7 +1202,10 @@
         <w:t>Unité de temps :</w:t>
       </w:r>
       <w:r>
-        <w:t xml:space="preserve">  3.</w:t>
+        <w:t xml:space="preserve">  2</w:t>
+      </w:r>
+      <w:r>
+        <w:t>.</w:t>
       </w:r>
       <w:r>
         <w:t xml:space="preserve"> </w:t>
@@ -1351,7 +1225,10 @@
         <w:t>Unité de temps :</w:t>
       </w:r>
       <w:r>
-        <w:t xml:space="preserve">  1,5.</w:t>
+        <w:t xml:space="preserve">  2</w:t>
+      </w:r>
+      <w:r>
+        <w:t>.</w:t>
       </w:r>
     </w:p>
     <w:p/>
@@ -1436,10 +1313,7 @@
         <w:t>veux</w:t>
       </w:r>
       <w:r>
-        <w:t xml:space="preserve"> </w:t>
-      </w:r>
-      <w:r>
-        <w:t xml:space="preserve">sauvegarder un </w:t>
+        <w:t xml:space="preserve"> sauvegarder un </w:t>
       </w:r>
       <w:r>
         <w:t>RD</w:t>
@@ -1533,21 +1407,12 @@
       <w:r>
         <w:t xml:space="preserve">.                                            </w:t>
       </w:r>
-      <w:proofErr w:type="gramStart"/>
-      <w:r>
-        <w:rPr>
-          <w:i/>
-          <w:u w:val="single"/>
-        </w:rPr>
-        <w:t>CA</w:t>
-      </w:r>
-      <w:proofErr w:type="gramEnd"/>
-      <w:r>
-        <w:rPr>
-          <w:i/>
-          <w:u w:val="single"/>
-        </w:rPr>
-        <w:t> :</w:t>
+      <w:r>
+        <w:rPr>
+          <w:i/>
+          <w:u w:val="single"/>
+        </w:rPr>
+        <w:t>CA :</w:t>
       </w:r>
       <w:r>
         <w:t xml:space="preserve"> Affiche un feedback (Pop-up).</w:t>
@@ -1556,26 +1421,16 @@
         <w:tab/>
         <w:t xml:space="preserve">                 </w:t>
       </w:r>
-      <w:proofErr w:type="gramStart"/>
-      <w:r>
-        <w:rPr>
-          <w:i/>
-          <w:u w:val="single"/>
-        </w:rPr>
-        <w:t>CA</w:t>
-      </w:r>
-      <w:proofErr w:type="gramEnd"/>
-      <w:r>
-        <w:rPr>
-          <w:i/>
-          <w:u w:val="single"/>
-        </w:rPr>
-        <w:t> :</w:t>
+      <w:r>
+        <w:rPr>
+          <w:i/>
+          <w:u w:val="single"/>
+        </w:rPr>
+        <w:t>CA :</w:t>
       </w:r>
       <w:r>
         <w:t xml:space="preserve"> Affiche un feedback (Pop-up).                                                                                                                                                                               </w:t>
       </w:r>
-      <w:proofErr w:type="gramStart"/>
       <w:r>
         <w:rPr>
           <w:color w:val="FFFFFF" w:themeColor="background1"/>
@@ -1583,7 +1438,6 @@
         </w:rPr>
         <w:t>t</w:t>
       </w:r>
-      <w:proofErr w:type="gramEnd"/>
       <w:r>
         <w:t xml:space="preserve">       </w:t>
       </w:r>
@@ -1625,7 +1479,13 @@
         <w:t>Unité de temps :</w:t>
       </w:r>
       <w:r>
-        <w:t xml:space="preserve">  1,5.</w:t>
+        <w:t xml:space="preserve">  </w:t>
+      </w:r>
+      <w:r>
+        <w:t>2,5</w:t>
+      </w:r>
+      <w:r>
+        <w:t>.</w:t>
       </w:r>
     </w:p>
     <w:p/>
@@ -1822,26 +1682,16 @@
         <w:tab/>
         <w:t xml:space="preserve">                 </w:t>
       </w:r>
-      <w:proofErr w:type="gramStart"/>
-      <w:r>
-        <w:rPr>
-          <w:i/>
-          <w:u w:val="single"/>
-        </w:rPr>
-        <w:t>CA</w:t>
-      </w:r>
-      <w:proofErr w:type="gramEnd"/>
-      <w:r>
-        <w:rPr>
-          <w:i/>
-          <w:u w:val="single"/>
-        </w:rPr>
-        <w:t> :</w:t>
+      <w:r>
+        <w:rPr>
+          <w:i/>
+          <w:u w:val="single"/>
+        </w:rPr>
+        <w:t>CA :</w:t>
       </w:r>
       <w:r>
         <w:t xml:space="preserve"> Affiche un feedback (Pop-up).                                                                                                                                                                               </w:t>
       </w:r>
-      <w:proofErr w:type="gramStart"/>
       <w:r>
         <w:rPr>
           <w:color w:val="FFFFFF" w:themeColor="background1"/>
@@ -1849,7 +1699,6 @@
         </w:rPr>
         <w:t>t</w:t>
       </w:r>
-      <w:proofErr w:type="gramEnd"/>
       <w:r>
         <w:t xml:space="preserve">       </w:t>
       </w:r>
@@ -1988,129 +1837,78 @@
         <w:t>veux</w:t>
       </w:r>
       <w:r>
-        <w:t xml:space="preserve"> </w:t>
-      </w:r>
-      <w:r>
-        <w:t>voir les informations des utilisateurs participant au même RD.</w:t>
-      </w:r>
-      <w:r>
-        <w:tab/>
-      </w:r>
-      <w:proofErr w:type="gramStart"/>
+        <w:t xml:space="preserve"> voir les informations des utilisateurs participant au même RD.</w:t>
+      </w:r>
+      <w:r>
+        <w:tab/>
+      </w:r>
       <w:r>
         <w:rPr>
           <w:color w:val="FFFFFF" w:themeColor="background1"/>
         </w:rPr>
-        <w:t>sur</w:t>
-      </w:r>
-      <w:proofErr w:type="gramEnd"/>
-      <w:r>
-        <w:rPr>
+        <w:t>l’application</w:t>
+      </w:r>
+      <w:r>
+        <w:rPr>
+          <w:i/>
+        </w:rPr>
+        <w:tab/>
+        <w:t xml:space="preserve">                   </w:t>
+      </w:r>
+      <w:r>
+        <w:rPr>
+          <w:i/>
+        </w:rPr>
+        <w:t>Afin</w:t>
+      </w:r>
+      <w:r>
+        <w:t xml:space="preserve"> de les contacter.                   </w:t>
+      </w:r>
+      <w:r>
+        <w:tab/>
+      </w:r>
+      <w:r>
+        <w:tab/>
+        <w:t xml:space="preserve">   </w:t>
+      </w:r>
+      <w:r>
+        <w:rPr>
+          <w:i/>
           <w:color w:val="FFFFFF" w:themeColor="background1"/>
         </w:rPr>
-        <w:t xml:space="preserve"> l’application</w:t>
-      </w:r>
-      <w:r>
-        <w:rPr>
-          <w:i/>
-        </w:rPr>
-        <w:tab/>
-        <w:t xml:space="preserve">                   </w:t>
-      </w:r>
-      <w:r>
-        <w:rPr>
-          <w:i/>
-        </w:rPr>
         <w:t>Afin</w:t>
       </w:r>
       <w:r>
-        <w:t xml:space="preserve"> d</w:t>
-      </w:r>
-      <w:r>
-        <w:t>e les contacter</w:t>
-      </w:r>
-      <w:r>
-        <w:t>.</w:t>
-      </w:r>
-      <w:r>
-        <w:t xml:space="preserve">           </w:t>
-      </w:r>
-      <w:r>
-        <w:t xml:space="preserve">        </w:t>
-      </w:r>
-      <w:r>
-        <w:tab/>
-      </w:r>
-      <w:r>
-        <w:tab/>
-        <w:t xml:space="preserve">   </w:t>
-      </w:r>
-      <w:r>
-        <w:rPr>
-          <w:i/>
+        <w:rPr>
           <w:color w:val="FFFFFF" w:themeColor="background1"/>
         </w:rPr>
-        <w:t>Afin</w:t>
+        <w:t xml:space="preserve"> de l’utiliser                                                            </w:t>
+      </w:r>
+      <w:r>
+        <w:rPr>
+          <w:i/>
+          <w:u w:val="single"/>
+        </w:rPr>
+        <w:t>CA :</w:t>
+      </w:r>
+      <w:r>
+        <w:t xml:space="preserve"> Affiche informations des utilisateurs du RD</w:t>
+      </w:r>
+      <w:r>
+        <w:t>.</w:t>
+      </w:r>
+      <w:r>
+        <w:tab/>
       </w:r>
       <w:r>
         <w:rPr>
           <w:color w:val="FFFFFF" w:themeColor="background1"/>
         </w:rPr>
-        <w:t xml:space="preserve"> de l’utiliser                                                            </w:t>
-      </w:r>
-      <w:r>
-        <w:rPr>
-          <w:i/>
-          <w:u w:val="single"/>
-        </w:rPr>
-        <w:t>CA :</w:t>
-      </w:r>
-      <w:r>
-        <w:t xml:space="preserve"> Affiche </w:t>
-      </w:r>
-      <w:r>
-        <w:t>informations des utilisateurs du RD</w:t>
-      </w:r>
-      <w:r>
-        <w:t>.</w:t>
-      </w:r>
-      <w:r>
-        <w:tab/>
-      </w:r>
-      <w:r>
-        <w:rPr>
-          <w:color w:val="FFFFFF" w:themeColor="background1"/>
-        </w:rPr>
-        <w:t xml:space="preserve">                 </w:t>
-      </w:r>
-      <w:proofErr w:type="gramStart"/>
-      <w:r>
-        <w:rPr>
-          <w:i/>
-          <w:color w:val="FFFFFF" w:themeColor="background1"/>
-          <w:u w:val="single"/>
-        </w:rPr>
-        <w:t>CA</w:t>
-      </w:r>
-      <w:proofErr w:type="gramEnd"/>
-      <w:r>
-        <w:rPr>
-          <w:i/>
-          <w:color w:val="FFFFFF" w:themeColor="background1"/>
-          <w:u w:val="single"/>
-        </w:rPr>
-        <w:t> :</w:t>
-      </w:r>
-      <w:r>
-        <w:rPr>
-          <w:color w:val="FFFFFF" w:themeColor="background1"/>
-        </w:rPr>
-        <w:t xml:space="preserve"> Affiche un feedback (Pop-up).</w:t>
+        <w:t>Affiche un feedback (Pop-up).</w:t>
       </w:r>
       <w:r>
         <w:t xml:space="preserve">                                                                                                                                                                               </w:t>
       </w:r>
-      <w:proofErr w:type="gramStart"/>
       <w:r>
         <w:rPr>
           <w:color w:val="FFFFFF" w:themeColor="background1"/>
@@ -2118,7 +1916,6 @@
         </w:rPr>
         <w:t>t</w:t>
       </w:r>
-      <w:proofErr w:type="gramEnd"/>
       <w:r>
         <w:t xml:space="preserve">       </w:t>
       </w:r>
@@ -2149,7 +1946,10 @@
         <w:t>Unité de temps :</w:t>
       </w:r>
       <w:r>
-        <w:t xml:space="preserve">  3.</w:t>
+        <w:t xml:space="preserve">  2</w:t>
+      </w:r>
+      <w:r>
+        <w:t>.</w:t>
       </w:r>
       <w:r>
         <w:t xml:space="preserve"> </w:t>
@@ -2194,7 +1994,14 @@
         <w:rPr>
           <w:i/>
         </w:rPr>
-        <w:t>qu’administrateur</w:t>
+        <w:t>qu’</w:t>
+      </w:r>
+      <w:r>
+        <w:rPr>
+          <w:i/>
+          <w:color w:val="7030A0"/>
+        </w:rPr>
+        <w:t>administrateur</w:t>
       </w:r>
       <w:r>
         <w:rPr>
@@ -2227,7 +2034,14 @@
         <w:rPr>
           <w:i/>
         </w:rPr>
-        <w:t>qu’administrateur</w:t>
+        <w:t>qu’</w:t>
+      </w:r>
+      <w:r>
+        <w:rPr>
+          <w:i/>
+          <w:color w:val="7030A0"/>
+        </w:rPr>
+        <w:t>administrateur</w:t>
       </w:r>
       <w:r>
         <w:rPr>
@@ -2255,10 +2069,7 @@
         <w:t xml:space="preserve">veux </w:t>
       </w:r>
       <w:r>
-        <w:t xml:space="preserve">supprimer </w:t>
-      </w:r>
-      <w:r>
-        <w:t>un PI.</w:t>
+        <w:t>supprimer un PI.</w:t>
       </w:r>
       <w:r>
         <w:tab/>
@@ -2339,10 +2150,7 @@
         <w:t xml:space="preserve"> </w:t>
       </w:r>
       <w:r>
-        <w:t>de mettre à jour l’application</w:t>
-      </w:r>
-      <w:r>
-        <w:t>.</w:t>
+        <w:t>de mettre à jour l’application.</w:t>
       </w:r>
       <w:r>
         <w:t xml:space="preserve">                                 </w:t>
@@ -2361,26 +2169,16 @@
         <w:tab/>
         <w:t xml:space="preserve">                 </w:t>
       </w:r>
-      <w:proofErr w:type="gramStart"/>
-      <w:r>
-        <w:rPr>
-          <w:i/>
-          <w:u w:val="single"/>
-        </w:rPr>
-        <w:t>CA</w:t>
-      </w:r>
-      <w:proofErr w:type="gramEnd"/>
-      <w:r>
-        <w:rPr>
-          <w:i/>
-          <w:u w:val="single"/>
-        </w:rPr>
-        <w:t> :</w:t>
+      <w:r>
+        <w:rPr>
+          <w:i/>
+          <w:u w:val="single"/>
+        </w:rPr>
+        <w:t>CA :</w:t>
       </w:r>
       <w:r>
         <w:t xml:space="preserve"> Affiche un feedback (Pop-up).                                                                                                                                                                               </w:t>
       </w:r>
-      <w:proofErr w:type="gramStart"/>
       <w:r>
         <w:rPr>
           <w:color w:val="FFFFFF" w:themeColor="background1"/>
@@ -2388,7 +2186,6 @@
         </w:rPr>
         <w:t>t</w:t>
       </w:r>
-      <w:proofErr w:type="gramEnd"/>
       <w:r>
         <w:t xml:space="preserve">       </w:t>
       </w:r>
@@ -2425,7 +2222,10 @@
         <w:t>Unité de temps :</w:t>
       </w:r>
       <w:r>
-        <w:t xml:space="preserve">  3.</w:t>
+        <w:t xml:space="preserve">  1,5</w:t>
+      </w:r>
+      <w:r>
+        <w:t>.</w:t>
       </w:r>
       <w:r>
         <w:t xml:space="preserve"> </w:t>
@@ -2448,51 +2248,285 @@
         <w:t xml:space="preserve">  1,5.</w:t>
       </w:r>
     </w:p>
-    <w:p/>
     <w:p>
-      <w:r>
-        <w:rPr>
-          <w:i/>
-        </w:rPr>
-        <w:t xml:space="preserve">A finir manque 2 uses </w:t>
-      </w:r>
-      <w:proofErr w:type="spellStart"/>
-      <w:r>
-        <w:rPr>
-          <w:i/>
-        </w:rPr>
-        <w:t>storie</w:t>
-      </w:r>
-      <w:proofErr w:type="spellEnd"/>
-      <w:r>
-        <w:rPr>
-          <w:i/>
-        </w:rPr>
-        <w:t xml:space="preserve"> « </w:t>
-      </w:r>
-      <w:proofErr w:type="spellStart"/>
-      <w:r>
-        <w:rPr>
-          <w:i/>
-        </w:rPr>
-        <w:t>utlisateur</w:t>
-      </w:r>
-      <w:proofErr w:type="spellEnd"/>
-      <w:r>
-        <w:rPr>
-          <w:i/>
-        </w:rPr>
-        <w:t xml:space="preserve"> non identifié »</w:t>
-      </w:r>
-      <w:bookmarkStart w:id="0" w:name="_GoBack"/>
-      <w:bookmarkEnd w:id="0"/>
+      <w:pPr>
+        <w:rPr>
+          <w:i/>
+        </w:rPr>
+      </w:pPr>
+    </w:p>
+    <w:p>
+      <w:pPr>
+        <w:rPr>
+          <w:i/>
+          <w:u w:val="single"/>
+        </w:rPr>
+      </w:pPr>
+      <w:r>
+        <w:rPr>
+          <w:i/>
+        </w:rPr>
+        <w:t>En tant qu’</w:t>
+      </w:r>
+      <w:r>
+        <w:rPr>
+          <w:b/>
+          <w:i/>
+          <w:color w:val="70AD47" w:themeColor="accent6"/>
+        </w:rPr>
+        <w:t>utilisateur</w:t>
+      </w:r>
+      <w:r>
+        <w:rPr>
+          <w:b/>
+          <w:i/>
+          <w:color w:val="70AD47" w:themeColor="accent6"/>
+        </w:rPr>
+        <w:t xml:space="preserve"> non identifié</w:t>
+      </w:r>
+      <w:r>
+        <w:tab/>
+      </w:r>
+      <w:r>
+        <w:tab/>
+      </w:r>
+      <w:r>
+        <w:t xml:space="preserve">  </w:t>
+      </w:r>
+      <w:r>
+        <w:rPr>
+          <w:i/>
+        </w:rPr>
+        <w:t>En tant qu’</w:t>
+      </w:r>
+      <w:r>
+        <w:rPr>
+          <w:b/>
+          <w:i/>
+          <w:color w:val="70AD47" w:themeColor="accent6"/>
+        </w:rPr>
+        <w:t>utilisateur non identifié</w:t>
+      </w:r>
+      <w:r>
+        <w:tab/>
+      </w:r>
+      <w:r>
+        <w:t xml:space="preserve">                         </w:t>
+      </w:r>
+      <w:r>
+        <w:rPr>
+          <w:i/>
+        </w:rPr>
+        <w:t xml:space="preserve">Je </w:t>
+      </w:r>
+      <w:r>
+        <w:rPr>
+          <w:i/>
+        </w:rPr>
+        <w:t>veux</w:t>
+      </w:r>
+      <w:r>
+        <w:t xml:space="preserve"> </w:t>
+      </w:r>
+      <w:r>
+        <w:t>m’inscrire sur l’application</w:t>
+      </w:r>
+      <w:r>
+        <w:t>.</w:t>
+      </w:r>
+      <w:r>
+        <w:t xml:space="preserve">                         Je veux me connecter sur l’application                                    </w:t>
+      </w:r>
+      <w:r>
+        <w:rPr>
+          <w:i/>
+        </w:rPr>
+        <w:t>Afin</w:t>
+      </w:r>
+      <w:r>
+        <w:t xml:space="preserve"> </w:t>
+      </w:r>
+      <w:r>
+        <w:t xml:space="preserve">d’avoir des identifiants valide.                   </w:t>
+      </w:r>
+      <w:r>
+        <w:tab/>
+        <w:t xml:space="preserve">  Afin de pouvoir l’utiliser</w:t>
+      </w:r>
+      <w:r>
+        <w:t xml:space="preserve">   </w:t>
+      </w:r>
+      <w:r>
+        <w:rPr>
+          <w:i/>
+          <w:color w:val="FFFFFF" w:themeColor="background1"/>
+        </w:rPr>
+        <w:t>Afin</w:t>
+      </w:r>
+      <w:r>
+        <w:rPr>
+          <w:color w:val="FFFFFF" w:themeColor="background1"/>
+        </w:rPr>
+        <w:t xml:space="preserve"> de l’utiliser                                                            </w:t>
+      </w:r>
+      <w:r>
+        <w:rPr>
+          <w:i/>
+          <w:u w:val="single"/>
+        </w:rPr>
+        <w:t>CA :</w:t>
+      </w:r>
+      <w:r>
+        <w:t xml:space="preserve"> </w:t>
+      </w:r>
+      <w:r>
+        <w:t>Affiche un feedback (Pop-up).</w:t>
+      </w:r>
+      <w:r>
+        <w:tab/>
+      </w:r>
+      <w:r>
+        <w:rPr>
+          <w:color w:val="FFFFFF" w:themeColor="background1"/>
+        </w:rPr>
+        <w:t xml:space="preserve">                </w:t>
+      </w:r>
+      <w:r>
+        <w:rPr>
+          <w:i/>
+          <w:u w:val="single"/>
+        </w:rPr>
+        <w:t>CA :</w:t>
+      </w:r>
+      <w:r>
+        <w:t xml:space="preserve"> Affiche un feedback (Pop-up).</w:t>
+      </w:r>
+      <w:r>
+        <w:rPr>
+          <w:color w:val="FFFFFF" w:themeColor="background1"/>
+        </w:rPr>
+        <w:t xml:space="preserve"> Affiche un feedback (Pop-up).</w:t>
+      </w:r>
+      <w:r>
+        <w:t xml:space="preserve">                        </w:t>
+      </w:r>
+      <w:r>
+        <w:t xml:space="preserve">                              OU via un ID récupérer prénom/nom ou speudo</w:t>
+      </w:r>
+      <w:r>
+        <w:t xml:space="preserve">                                                                                                                     </w:t>
+      </w:r>
+      <w:r>
+        <w:rPr>
+          <w:color w:val="FFFFFF" w:themeColor="background1"/>
+          <w:shd w:val="clear" w:color="auto" w:fill="FFFFFF" w:themeFill="background1"/>
+        </w:rPr>
+        <w:t>t</w:t>
+      </w:r>
+      <w:r>
+        <w:t xml:space="preserve">       </w:t>
+      </w:r>
+      <w:r>
+        <w:rPr>
+          <w:color w:val="FFFFFF" w:themeColor="background1"/>
+        </w:rPr>
+        <w:t xml:space="preserve">Données du RD modifier      </w:t>
+      </w:r>
+      <w:r>
+        <w:tab/>
+      </w:r>
+      <w:r>
+        <w:tab/>
+        <w:t xml:space="preserve">   </w:t>
+      </w:r>
+      <w:r>
+        <w:t xml:space="preserve">et affiche sur page d’accueil quelques part                 </w:t>
+      </w:r>
+      <w:r>
+        <w:rPr>
+          <w:i/>
+          <w:u w:val="single"/>
+        </w:rPr>
+        <w:t>Unité de temps :</w:t>
+      </w:r>
+      <w:r>
+        <w:t xml:space="preserve">  1,5</w:t>
+      </w:r>
+      <w:r>
+        <w:t>.</w:t>
+      </w:r>
+      <w:r>
+        <w:t xml:space="preserve"> </w:t>
+      </w:r>
+      <w:r>
+        <w:tab/>
+      </w:r>
+      <w:r>
+        <w:t xml:space="preserve">                                               « Bonjour ‘ID’ »</w:t>
+      </w:r>
+      <w:r>
+        <w:rPr>
+          <w:color w:val="FFFFFF" w:themeColor="background1"/>
+        </w:rPr>
+        <w:t xml:space="preserve">Créer des identifiants valide                                         </w:t>
+      </w:r>
+    </w:p>
+    <w:p>
+      <w:pPr>
+        <w:rPr>
+          <w:i/>
+          <w:u w:val="single"/>
+        </w:rPr>
+      </w:pPr>
+      <w:r>
+        <w:tab/>
+      </w:r>
+      <w:r>
+        <w:tab/>
+      </w:r>
+      <w:r>
+        <w:tab/>
+      </w:r>
+      <w:r>
+        <w:tab/>
+      </w:r>
+      <w:r>
+        <w:tab/>
+      </w:r>
+      <w:r>
+        <w:tab/>
+        <w:t xml:space="preserve">  </w:t>
+      </w:r>
+      <w:r>
+        <w:rPr>
+          <w:i/>
+          <w:u w:val="single"/>
+        </w:rPr>
+        <w:t>Unité de temps :</w:t>
+      </w:r>
+      <w:r>
+        <w:t xml:space="preserve">  2,5</w:t>
+      </w:r>
+      <w:r>
+        <w:t>.</w:t>
+      </w:r>
+      <w:r>
+        <w:t xml:space="preserve"> </w:t>
+      </w:r>
+      <w:r>
+        <w:tab/>
+      </w:r>
+      <w:r>
+        <w:tab/>
+      </w:r>
     </w:p>
     <w:p/>
     <w:p/>
     <w:p/>
-    <w:p/>
-    <w:p/>
-    <w:p/>
+    <w:p>
+      <w:bookmarkStart w:id="0" w:name="_GoBack"/>
+      <w:bookmarkEnd w:id="0"/>
+    </w:p>
     <w:sectPr>
       <w:pgSz w:w="11906" w:h="16838"/>
       <w:pgMar w:top="1417" w:right="1417" w:bottom="1417" w:left="1417" w:header="708" w:footer="708" w:gutter="0"/>
@@ -2520,7 +2554,7 @@
       </w:pPr>
     </w:pPrDefault>
   </w:docDefaults>
-  <w:latentStyles w:defLockedState="0" w:defUIPriority="99" w:defSemiHidden="0" w:defUnhideWhenUsed="0" w:defQFormat="0" w:count="372">
+  <w:latentStyles w:defLockedState="0" w:defUIPriority="99" w:defSemiHidden="0" w:defUnhideWhenUsed="0" w:defQFormat="0" w:count="371">
     <w:lsdException w:name="Normal" w:uiPriority="0" w:qFormat="1"/>
     <w:lsdException w:name="heading 1" w:uiPriority="9" w:qFormat="1"/>
     <w:lsdException w:name="heading 2" w:semiHidden="1" w:uiPriority="9" w:unhideWhenUsed="1" w:qFormat="1"/>
@@ -2892,7 +2926,6 @@
     <w:lsdException w:name="List Table 5 Dark Accent 6" w:uiPriority="50"/>
     <w:lsdException w:name="List Table 6 Colorful Accent 6" w:uiPriority="51"/>
     <w:lsdException w:name="List Table 7 Colorful Accent 6" w:uiPriority="52"/>
-    <w:lsdException w:name="Mention" w:semiHidden="1" w:unhideWhenUsed="1"/>
   </w:latentStyles>
   <w:style w:type="paragraph" w:default="1" w:styleId="Normal">
     <w:name w:val="Normal"/>

</xml_diff>